<commit_message>
- Changed logo hover - Updated Groepscommunicatie and ICT & Media Design 2.0 bestand - removed "Lucida console" font
</commit_message>
<xml_diff>
--- a/Linked_Files/Projects as Wordfile/Wireframes Verantwoording.docx
+++ b/Linked_Files/Projects as Wordfile/Wireframes Verantwoording.docx
@@ -113,7 +113,7 @@
           <w:lang w:eastAsia="zh-CN"/>
         </w:rPr>
         <w:drawing>
-          <wp:anchor distT="0" distB="0" distL="114300" distR="114300" simplePos="0" relativeHeight="251658752" behindDoc="0" locked="0" layoutInCell="1" allowOverlap="1" wp14:anchorId="3835869E" wp14:editId="22A7FA82">
+          <wp:anchor distT="0" distB="0" distL="114300" distR="114300" simplePos="0" relativeHeight="251658752" behindDoc="0" locked="0" layoutInCell="1" allowOverlap="1" wp14:anchorId="3835869E" wp14:editId="6D4A3D1E">
             <wp:simplePos x="0" y="0"/>
             <wp:positionH relativeFrom="column">
               <wp:posOffset>3431263</wp:posOffset>
@@ -2174,25 +2174,7 @@
         <w:rPr>
           <w:noProof/>
         </w:rPr>
-        <w:t xml:space="preserve"> </w:t>
-      </w:r>
-      <w:r>
-        <w:rPr>
-          <w:noProof/>
-        </w:rPr>
-        <w:t>(</w:t>
-      </w:r>
-      <w:r>
-        <w:rPr>
-          <w:noProof/>
-        </w:rPr>
-        <w:t>Mobile</w:t>
-      </w:r>
-      <w:r>
-        <w:rPr>
-          <w:noProof/>
-        </w:rPr>
-        <w:t xml:space="preserve"> Header Wireframe)</w:t>
+        <w:t xml:space="preserve"> (Mobile Header Wireframe)</w:t>
       </w:r>
     </w:p>
     <w:p/>
@@ -2349,6 +2331,9 @@
         <w:t>4</w:t>
       </w:r>
       <w:r>
+        <w:rPr>
+          <w:noProof/>
+        </w:rPr>
         <w:fldChar w:fldCharType="end"/>
       </w:r>
       <w:r>
@@ -2358,19 +2343,7 @@
         <w:rPr>
           <w:noProof/>
         </w:rPr>
-        <w:t xml:space="preserve">(Desktop Header </w:t>
-      </w:r>
-      <w:r>
-        <w:rPr>
-          <w:noProof/>
-        </w:rPr>
-        <w:t>website stakeholder</w:t>
-      </w:r>
-      <w:r>
-        <w:rPr>
-          <w:noProof/>
-        </w:rPr>
-        <w:t>)</w:t>
+        <w:t>(Desktop Header website stakeholder)</w:t>
       </w:r>
     </w:p>
     <w:p>
@@ -2555,6 +2528,9 @@
         <w:t>5</w:t>
       </w:r>
       <w:r>
+        <w:rPr>
+          <w:noProof/>
+        </w:rPr>
         <w:fldChar w:fldCharType="end"/>
       </w:r>
       <w:r>
@@ -2564,19 +2540,7 @@
         <w:rPr>
           <w:noProof/>
         </w:rPr>
-        <w:t xml:space="preserve">(Desktop Header </w:t>
-      </w:r>
-      <w:r>
-        <w:rPr>
-          <w:noProof/>
-        </w:rPr>
-        <w:t>Sixt.nl</w:t>
-      </w:r>
-      <w:r>
-        <w:rPr>
-          <w:noProof/>
-        </w:rPr>
-        <w:t>)</w:t>
+        <w:t>(Desktop Header Sixt.nl)</w:t>
       </w:r>
     </w:p>
     <w:p/>
@@ -3127,19 +3091,7 @@
         <w:rPr>
           <w:noProof/>
         </w:rPr>
-        <w:t xml:space="preserve">(Desktop </w:t>
-      </w:r>
-      <w:r>
-        <w:rPr>
-          <w:noProof/>
-        </w:rPr>
-        <w:t>menu</w:t>
-      </w:r>
-      <w:r>
-        <w:rPr>
-          <w:noProof/>
-        </w:rPr>
-        <w:t xml:space="preserve"> Wireframe)</w:t>
+        <w:t>(Desktop menu Wireframe)</w:t>
       </w:r>
     </w:p>
     <w:p/>
@@ -3297,37 +3249,7 @@
         <w:rPr>
           <w:noProof/>
         </w:rPr>
-        <w:t xml:space="preserve"> </w:t>
-      </w:r>
-      <w:r>
-        <w:rPr>
-          <w:noProof/>
-        </w:rPr>
-        <w:t>(</w:t>
-      </w:r>
-      <w:r>
-        <w:rPr>
-          <w:noProof/>
-        </w:rPr>
-        <w:t>Mobile</w:t>
-      </w:r>
-      <w:r>
-        <w:rPr>
-          <w:noProof/>
-        </w:rPr>
-        <w:t xml:space="preserve"> </w:t>
-      </w:r>
-      <w:r>
-        <w:rPr>
-          <w:noProof/>
-        </w:rPr>
-        <w:t>menu</w:t>
-      </w:r>
-      <w:r>
-        <w:rPr>
-          <w:noProof/>
-        </w:rPr>
-        <w:t xml:space="preserve"> Wireframe)</w:t>
+        <w:t xml:space="preserve"> (Mobile menu Wireframe)</w:t>
       </w:r>
     </w:p>
     <w:p>
@@ -3720,25 +3642,7 @@
                     <w:rPr>
                       <w:noProof/>
                     </w:rPr>
-                    <w:t xml:space="preserve"> </w:t>
-                  </w:r>
-                  <w:r>
-                    <w:rPr>
-                      <w:noProof/>
-                    </w:rPr>
-                    <w:t>(</w:t>
-                  </w:r>
-                  <w:r>
-                    <w:rPr>
-                      <w:noProof/>
-                    </w:rPr>
-                    <w:t>Mobile</w:t>
-                  </w:r>
-                  <w:r>
-                    <w:rPr>
-                      <w:noProof/>
-                    </w:rPr>
-                    <w:t xml:space="preserve"> Header Wireframe)</w:t>
+                    <w:t xml:space="preserve"> (Mobile Header Wireframe)</w:t>
                   </w:r>
                 </w:p>
               </w:txbxContent>
@@ -3939,25 +3843,7 @@
         <w:rPr>
           <w:noProof/>
         </w:rPr>
-        <w:t xml:space="preserve"> </w:t>
-      </w:r>
-      <w:r>
-        <w:rPr>
-          <w:noProof/>
-        </w:rPr>
-        <w:t xml:space="preserve">(Desktop </w:t>
-      </w:r>
-      <w:r>
-        <w:rPr>
-          <w:noProof/>
-        </w:rPr>
-        <w:t>Footer</w:t>
-      </w:r>
-      <w:r>
-        <w:rPr>
-          <w:noProof/>
-        </w:rPr>
-        <w:t xml:space="preserve"> Wireframe)</w:t>
+        <w:t xml:space="preserve"> (Desktop Footer Wireframe)</w:t>
       </w:r>
     </w:p>
     <w:p>
@@ -4192,19 +4078,7 @@
         <w:rPr>
           <w:noProof/>
         </w:rPr>
-        <w:t xml:space="preserve"> </w:t>
-      </w:r>
-      <w:r>
-        <w:rPr>
-          <w:noProof/>
-        </w:rPr>
-        <w:t>Stakeholder</w:t>
-      </w:r>
-      <w:r>
-        <w:rPr>
-          <w:noProof/>
-        </w:rPr>
-        <w:t>)</w:t>
+        <w:t xml:space="preserve"> Stakeholder)</w:t>
       </w:r>
     </w:p>
     <w:p/>
@@ -4783,19 +4657,7 @@
                     <w:rPr>
                       <w:noProof/>
                     </w:rPr>
-                    <w:t>(</w:t>
-                  </w:r>
-                  <w:r>
-                    <w:rPr>
-                      <w:noProof/>
-                    </w:rPr>
-                    <w:t>Mobile</w:t>
-                  </w:r>
-                  <w:r>
-                    <w:rPr>
-                      <w:noProof/>
-                    </w:rPr>
-                    <w:t xml:space="preserve"> Contactpagina Wireframe)</w:t>
+                    <w:t>(Mobile Contactpagina Wireframe)</w:t>
                   </w:r>
                 </w:p>
               </w:txbxContent>
@@ -4995,19 +4857,7 @@
         <w:rPr>
           <w:noProof/>
         </w:rPr>
-        <w:t xml:space="preserve">(Desktop </w:t>
-      </w:r>
-      <w:r>
-        <w:rPr>
-          <w:noProof/>
-        </w:rPr>
-        <w:t xml:space="preserve">Contactpagina </w:t>
-      </w:r>
-      <w:r>
-        <w:rPr>
-          <w:noProof/>
-        </w:rPr>
-        <w:t>Wireframe)</w:t>
+        <w:t>(Desktop Contactpagina Wireframe)</w:t>
       </w:r>
     </w:p>
     <w:p>
@@ -5439,35 +5289,7 @@
         <w:rPr>
           <w:noProof/>
         </w:rPr>
-        <w:t xml:space="preserve">(Desktop Contactpagina </w:t>
-      </w:r>
-      <w:r>
-        <w:rPr>
-          <w:noProof/>
-        </w:rPr>
-        <w:t>Weldas.nl</w:t>
-      </w:r>
-      <w:r>
-        <w:rPr>
-          <w:noProof/>
-        </w:rPr>
-        <w:t>)</w:t>
-      </w:r>
-    </w:p>
-    <w:p/>
-    <w:p>
-      <w:pPr>
-        <w:rPr>
-          <w:sz w:val="22"/>
-          <w:szCs w:val="22"/>
-        </w:rPr>
-      </w:pPr>
-      <w:r>
-        <w:rPr>
-          <w:sz w:val="22"/>
-          <w:szCs w:val="22"/>
-        </w:rPr>
-        <w:t>Ik heb alle wireframes interactief met elkaar verbonden, hoewel het niet verplicht was.</w:t>
+        <w:t>(Desktop Contactpagina Weldas.nl)</w:t>
       </w:r>
     </w:p>
     <w:p>
@@ -5855,36 +5677,37 @@
           <w:noProof/>
           <w:lang w:val="en-GB"/>
         </w:rPr>
-        <w:t>New</w:t>
+        <w:t xml:space="preserve">New </w:t>
       </w:r>
       <w:r>
         <w:rPr>
           <w:noProof/>
           <w:lang w:val="en-GB"/>
         </w:rPr>
-        <w:t xml:space="preserve"> </w:t>
+        <w:t xml:space="preserve">Mobile </w:t>
       </w:r>
       <w:r>
         <w:rPr>
           <w:noProof/>
           <w:lang w:val="en-GB"/>
         </w:rPr>
-        <w:t xml:space="preserve">Mobile </w:t>
+        <w:t xml:space="preserve">menu </w:t>
       </w:r>
       <w:r>
         <w:rPr>
           <w:noProof/>
           <w:lang w:val="en-GB"/>
         </w:rPr>
-        <w:t xml:space="preserve">menu </w:t>
-      </w:r>
-      <w:r>
-        <w:rPr>
-          <w:noProof/>
+        <w:t>Wireframe)</w:t>
+      </w:r>
+    </w:p>
+    <w:p>
+      <w:pPr>
+        <w:keepNext/>
+        <w:rPr>
           <w:lang w:val="en-GB"/>
         </w:rPr>
-        <w:t>Wireframe)</w:t>
-      </w:r>
+      </w:pPr>
     </w:p>
     <w:p>
       <w:pPr>
@@ -5897,17 +5720,31 @@
     <w:p>
       <w:pPr>
         <w:keepNext/>
-        <w:rPr>
-          <w:lang w:val="en-GB"/>
-        </w:rPr>
       </w:pPr>
     </w:p>
     <w:p>
       <w:pPr>
         <w:keepNext/>
-        <w:rPr>
-          <w:lang w:val="en-GB"/>
-        </w:rPr>
+      </w:pPr>
+    </w:p>
+    <w:p>
+      <w:pPr>
+        <w:keepNext/>
+      </w:pPr>
+    </w:p>
+    <w:p>
+      <w:pPr>
+        <w:keepNext/>
+      </w:pPr>
+    </w:p>
+    <w:p>
+      <w:pPr>
+        <w:keepNext/>
+      </w:pPr>
+    </w:p>
+    <w:p>
+      <w:pPr>
+        <w:keepNext/>
       </w:pPr>
       <w:r>
         <w:rPr>
@@ -6922,6 +6759,121 @@
       </w:r>
     </w:p>
     <w:p>
+      <w:bookmarkStart w:id="12" w:name="_Toc151039980"/>
+    </w:p>
+    <w:p>
+      <w:pPr>
+        <w:rPr>
+          <w:sz w:val="22"/>
+          <w:szCs w:val="22"/>
+        </w:rPr>
+      </w:pPr>
+      <w:r>
+        <w:rPr>
+          <w:sz w:val="22"/>
+          <w:szCs w:val="22"/>
+        </w:rPr>
+        <w:t>Ik heb alle wireframes interactief met elkaar verbonden, hoewel het niet verplicht was.</w:t>
+      </w:r>
+    </w:p>
+    <w:p>
+      <w:pPr>
+        <w:rPr>
+          <w:sz w:val="22"/>
+          <w:szCs w:val="22"/>
+        </w:rPr>
+      </w:pPr>
+      <w:r>
+        <w:rPr>
+          <w:sz w:val="22"/>
+          <w:szCs w:val="22"/>
+        </w:rPr>
+        <w:t>Prototype wireframes:</w:t>
+      </w:r>
+    </w:p>
+    <w:p>
+      <w:pPr>
+        <w:rPr>
+          <w:sz w:val="22"/>
+          <w:szCs w:val="22"/>
+        </w:rPr>
+      </w:pPr>
+      <w:hyperlink r:id="rId35" w:history="1">
+        <w:r>
+          <w:rPr>
+            <w:rStyle w:val="Hyperlink"/>
+            <w:sz w:val="22"/>
+            <w:szCs w:val="22"/>
+          </w:rPr>
+          <w:t>https://www.figma.com/proto/HVPNxvqwzPJNZw1lBQnpKU/https%3A%2F%2Fwww.autoverhuurincuracao.nl?type=design&amp;node-id=118-73&amp;t=42vkFvvqXhDcSy39-1&amp;scaling=scale-down-width&amp;page-id=3%3A6&amp;starting-point-node-id=118%3A73</w:t>
+        </w:r>
+      </w:hyperlink>
+    </w:p>
+    <w:p>
+      <w:pPr>
+        <w:rPr>
+          <w:sz w:val="22"/>
+          <w:szCs w:val="22"/>
+        </w:rPr>
+      </w:pPr>
+      <w:r>
+        <w:rPr>
+          <w:sz w:val="22"/>
+          <w:szCs w:val="22"/>
+        </w:rPr>
+        <w:t>Je kunt het prototype veranderen met dit ‘</w:t>
+      </w:r>
+      <w:r>
+        <w:rPr>
+          <w:noProof/>
+          <w:sz w:val="22"/>
+          <w:szCs w:val="22"/>
+        </w:rPr>
+        <w:drawing>
+          <wp:inline distT="0" distB="0" distL="0" distR="0" wp14:anchorId="5D2D2EC0" wp14:editId="296753DE">
+            <wp:extent cx="469924" cy="457223"/>
+            <wp:effectExtent l="0" t="0" r="6350" b="0"/>
+            <wp:docPr id="480807198" name="Afbeelding 1" descr="Afbeelding met schermopname, Rechthoek, zwart, ontwerp&#10;&#10;Automatisch gegenereerde beschrijving"/>
+            <wp:cNvGraphicFramePr>
+              <a:graphicFrameLocks xmlns:a="http://schemas.openxmlformats.org/drawingml/2006/main" noChangeAspect="1"/>
+            </wp:cNvGraphicFramePr>
+            <a:graphic xmlns:a="http://schemas.openxmlformats.org/drawingml/2006/main">
+              <a:graphicData uri="http://schemas.openxmlformats.org/drawingml/2006/picture">
+                <pic:pic xmlns:pic="http://schemas.openxmlformats.org/drawingml/2006/picture">
+                  <pic:nvPicPr>
+                    <pic:cNvPr id="480807198" name="Afbeelding 1" descr="Afbeelding met schermopname, Rechthoek, zwart, ontwerp&#10;&#10;Automatisch gegenereerde beschrijving"/>
+                    <pic:cNvPicPr/>
+                  </pic:nvPicPr>
+                  <pic:blipFill>
+                    <a:blip r:embed="rId36"/>
+                    <a:stretch>
+                      <a:fillRect/>
+                    </a:stretch>
+                  </pic:blipFill>
+                  <pic:spPr>
+                    <a:xfrm>
+                      <a:off x="0" y="0"/>
+                      <a:ext cx="469924" cy="457223"/>
+                    </a:xfrm>
+                    <a:prstGeom prst="rect">
+                      <a:avLst/>
+                    </a:prstGeom>
+                  </pic:spPr>
+                </pic:pic>
+              </a:graphicData>
+            </a:graphic>
+          </wp:inline>
+        </w:drawing>
+      </w:r>
+      <w:r>
+        <w:rPr>
+          <w:sz w:val="22"/>
+          <w:szCs w:val="22"/>
+        </w:rPr>
+        <w:t>’ knopje wat linksboven je scherm staat.</w:t>
+      </w:r>
+    </w:p>
+    <w:p>
       <w:pPr>
         <w:pStyle w:val="Kop1"/>
         <w:rPr>
@@ -6929,13 +6881,20 @@
           <w:lang w:eastAsia="zh-CN"/>
         </w:rPr>
       </w:pPr>
-      <w:bookmarkStart w:id="12" w:name="_Toc151039980"/>
-      <w:r>
+    </w:p>
+    <w:p>
+      <w:pPr>
+        <w:pStyle w:val="Kop1"/>
         <w:rPr>
           <w:rFonts w:eastAsia="Verdana"/>
           <w:lang w:eastAsia="zh-CN"/>
         </w:rPr>
-        <w:lastRenderedPageBreak/>
+      </w:pPr>
+      <w:r>
+        <w:rPr>
+          <w:rFonts w:eastAsia="Verdana"/>
+          <w:lang w:eastAsia="zh-CN"/>
+        </w:rPr>
         <w:t>Reflectie</w:t>
       </w:r>
       <w:bookmarkEnd w:id="12"/>
@@ -7099,7 +7058,7 @@
           <w:szCs w:val="22"/>
         </w:rPr>
       </w:pPr>
-      <w:hyperlink r:id="rId35" w:history="1">
+      <w:hyperlink r:id="rId37" w:history="1">
         <w:r>
           <w:rPr>
             <w:rStyle w:val="Hyperlink"/>
@@ -7159,7 +7118,7 @@
         </w:rPr>
         <w:t xml:space="preserve">. </w:t>
       </w:r>
-      <w:hyperlink r:id="rId36" w:history="1">
+      <w:hyperlink r:id="rId38" w:history="1">
         <w:r>
           <w:rPr>
             <w:rStyle w:val="Hyperlink"/>
@@ -7219,7 +7178,7 @@
         </w:rPr>
         <w:t xml:space="preserve">. </w:t>
       </w:r>
-      <w:hyperlink r:id="rId37" w:history="1">
+      <w:hyperlink r:id="rId39" w:history="1">
         <w:r>
           <w:rPr>
             <w:rStyle w:val="Hyperlink"/>
@@ -7263,7 +7222,7 @@
     </w:p>
     <w:p/>
     <w:sectPr>
-      <w:footerReference w:type="default" r:id="rId38"/>
+      <w:footerReference w:type="default" r:id="rId40"/>
       <w:pgSz w:w="11906" w:h="16838"/>
       <w:pgMar w:top="1417" w:right="1417" w:bottom="1417" w:left="1417" w:header="708" w:footer="708" w:gutter="0"/>
       <w:pgNumType w:start="1"/>
@@ -7309,6 +7268,7 @@
         <w:docPartUnique/>
       </w:docPartObj>
     </w:sdtPr>
+    <w:sdtEndPr/>
     <w:sdtContent>
       <w:p>
         <w:pPr>
@@ -8520,6 +8480,7 @@
   <w:style w:type="character" w:default="1" w:styleId="Standaardalinea-lettertype">
     <w:name w:val="Default Paragraph Font"/>
     <w:uiPriority w:val="1"/>
+    <w:semiHidden/>
     <w:unhideWhenUsed/>
   </w:style>
   <w:style w:type="table" w:default="1" w:styleId="Standaardtabel">

</xml_diff>